<commit_message>
Starting to add Character Concepts
</commit_message>
<xml_diff>
--- a/Documentation/GCDD.docx
+++ b/Documentation/GCDD.docx
@@ -10,6 +10,7 @@
           <w:docPartUnique/>
         </w:docPartObj>
       </w:sdtPr>
+      <w:sdtEndPr/>
       <w:sdtContent>
         <w:p/>
         <w:p>
@@ -404,6 +405,7 @@
                   <w:dataBinding w:prefixMappings="xmlns:ns0='http://schemas.openxmlformats.org/package/2006/metadata/core-properties' xmlns:ns1='http://purl.org/dc/elements/1.1/'" w:xpath="/ns0:coreProperties[1]/ns1:title[1]" w:storeItemID="{6C3C8BC8-F283-45AE-878A-BAB7291924A1}"/>
                   <w:text/>
                 </w:sdtPr>
+                <w:sdtEndPr/>
                 <w:sdtContent>
                   <w:p>
                     <w:pPr>
@@ -465,6 +467,7 @@
                   <w:dataBinding w:prefixMappings="xmlns:ns0='http://schemas.openxmlformats.org/package/2006/metadata/core-properties' xmlns:ns1='http://purl.org/dc/elements/1.1/'" w:xpath="/ns0:coreProperties[1]/ns1:subject[1]" w:storeItemID="{6C3C8BC8-F283-45AE-878A-BAB7291924A1}"/>
                   <w:text/>
                 </w:sdtPr>
+                <w:sdtEndPr/>
                 <w:sdtContent>
                   <w:p>
                     <w:pPr>
@@ -508,6 +511,7 @@
                     <w:calendar w:val="gregorian"/>
                   </w:date>
                 </w:sdtPr>
+                <w:sdtEndPr/>
                 <w:sdtContent>
                   <w:p>
                     <w:pPr>
@@ -530,12 +534,10 @@
                 <w:sdtPr>
                   <w:alias w:val="Author"/>
                   <w:id w:val="13783229"/>
-                  <w:placeholder>
-                    <w:docPart w:val="E7EEF33B13694972953E11ACD35D27D4"/>
-                  </w:placeholder>
                   <w:dataBinding w:prefixMappings="xmlns:ns0='http://schemas.openxmlformats.org/package/2006/metadata/core-properties' xmlns:ns1='http://purl.org/dc/elements/1.1/'" w:xpath="/ns0:coreProperties[1]/ns1:creator[1]" w:storeItemID="{6C3C8BC8-F283-45AE-878A-BAB7291924A1}"/>
                   <w:text/>
                 </w:sdtPr>
+                <w:sdtEndPr/>
                 <w:sdtContent>
                   <w:p>
                     <w:pPr>
@@ -567,6 +569,15 @@
     </w:sdt>
     <w:sdt>
       <w:sdtPr>
+        <w:rPr>
+          <w:rFonts w:asciiTheme="minorHAnsi" w:eastAsiaTheme="minorHAnsi" w:hAnsiTheme="minorHAnsi" w:cstheme="minorBidi"/>
+          <w:b w:val="0"/>
+          <w:bCs w:val="0"/>
+          <w:color w:val="auto"/>
+          <w:sz w:val="22"/>
+          <w:szCs w:val="22"/>
+          <w:lang w:val="nl-NL" w:eastAsia="en-US"/>
+        </w:rPr>
         <w:id w:val="-653369859"/>
         <w:docPartObj>
           <w:docPartGallery w:val="Table of Contents"/>
@@ -575,12 +586,7 @@
       </w:sdtPr>
       <w:sdtEndPr>
         <w:rPr>
-          <w:rFonts w:asciiTheme="minorHAnsi" w:eastAsiaTheme="minorHAnsi" w:hAnsiTheme="minorHAnsi" w:cstheme="minorBidi"/>
           <w:noProof/>
-          <w:color w:val="auto"/>
-          <w:sz w:val="22"/>
-          <w:szCs w:val="22"/>
-          <w:lang w:val="nl-NL" w:eastAsia="en-US"/>
         </w:rPr>
       </w:sdtEndPr>
       <w:sdtContent>
@@ -834,6 +840,7 @@
           <w:lang w:val="en-GB"/>
         </w:rPr>
       </w:pPr>
+      <w:bookmarkStart w:id="0" w:name="_Toc421854186"/>
       <w:r>
         <w:rPr>
           <w:lang w:val="en-GB"/>
@@ -841,6 +848,7 @@
         <w:br w:type="page"/>
       </w:r>
     </w:p>
+    <w:bookmarkEnd w:id="0"/>
     <w:p>
       <w:pPr>
         <w:pStyle w:val="Heading1"/>
@@ -848,17 +856,27 @@
           <w:lang w:val="en-GB"/>
         </w:rPr>
       </w:pPr>
-      <w:bookmarkStart w:id="0" w:name="_Toc421854185"/>
       <w:r>
         <w:rPr>
           <w:lang w:val="en-GB"/>
         </w:rPr>
         <w:lastRenderedPageBreak/>
-        <w:t>Game Ideas</w:t>
+        <w:t>Concept</w:t>
       </w:r>
-      <w:bookmarkStart w:id="1" w:name="_GoBack"/>
-      <w:bookmarkEnd w:id="0"/>
-      <w:bookmarkEnd w:id="1"/>
+    </w:p>
+    <w:p>
+      <w:pPr>
+        <w:pStyle w:val="Heading2"/>
+        <w:rPr>
+          <w:lang w:val="en-GB"/>
+        </w:rPr>
+      </w:pPr>
+      <w:r>
+        <w:rPr>
+          <w:lang w:val="en-GB"/>
+        </w:rPr>
+        <w:t>Genre</w:t>
+      </w:r>
     </w:p>
     <w:p>
       <w:pPr>
@@ -870,135 +888,7 @@
         <w:rPr>
           <w:lang w:val="en-GB"/>
         </w:rPr>
-        <w:t>Main Theme: Threat</w:t>
-      </w:r>
-    </w:p>
-    <w:p>
-      <w:pPr>
-        <w:pStyle w:val="ListParagraph"/>
-        <w:numPr>
-          <w:ilvl w:val="0"/>
-          <w:numId w:val="1"/>
-        </w:numPr>
-        <w:rPr>
-          <w:lang w:val="en-GB"/>
-        </w:rPr>
-      </w:pPr>
-      <w:r>
-        <w:rPr>
-          <w:lang w:val="en-GB"/>
-        </w:rPr>
-        <w:t>Horror Game</w:t>
-      </w:r>
-    </w:p>
-    <w:p>
-      <w:pPr>
-        <w:pStyle w:val="ListParagraph"/>
-        <w:numPr>
-          <w:ilvl w:val="0"/>
-          <w:numId w:val="1"/>
-        </w:numPr>
-        <w:rPr>
-          <w:lang w:val="en-GB"/>
-        </w:rPr>
-      </w:pPr>
-      <w:r>
-        <w:rPr>
-          <w:lang w:val="en-GB"/>
-        </w:rPr>
-        <w:t>Action Game</w:t>
-      </w:r>
-    </w:p>
-    <w:p>
-      <w:pPr>
-        <w:pStyle w:val="ListParagraph"/>
-        <w:numPr>
-          <w:ilvl w:val="0"/>
-          <w:numId w:val="1"/>
-        </w:numPr>
-        <w:rPr>
-          <w:lang w:val="en-GB"/>
-        </w:rPr>
-      </w:pPr>
-      <w:r>
-        <w:rPr>
-          <w:lang w:val="en-GB"/>
-        </w:rPr>
-        <w:t>Aliens</w:t>
-      </w:r>
-    </w:p>
-    <w:p>
-      <w:pPr>
-        <w:pStyle w:val="ListParagraph"/>
-        <w:numPr>
-          <w:ilvl w:val="0"/>
-          <w:numId w:val="1"/>
-        </w:numPr>
-        <w:rPr>
-          <w:lang w:val="en-GB"/>
-        </w:rPr>
-      </w:pPr>
-      <w:r>
-        <w:rPr>
-          <w:lang w:val="en-GB"/>
-        </w:rPr>
-        <w:t>Zombies</w:t>
-      </w:r>
-    </w:p>
-    <w:p>
-      <w:pPr>
-        <w:pStyle w:val="ListParagraph"/>
-        <w:numPr>
-          <w:ilvl w:val="0"/>
-          <w:numId w:val="1"/>
-        </w:numPr>
-        <w:rPr>
-          <w:lang w:val="en-GB"/>
-        </w:rPr>
-      </w:pPr>
-      <w:r>
-        <w:rPr>
-          <w:lang w:val="en-GB"/>
-        </w:rPr>
-        <w:t>Ninjas</w:t>
-      </w:r>
-    </w:p>
-    <w:p>
-      <w:pPr>
-        <w:pStyle w:val="ListParagraph"/>
-        <w:numPr>
-          <w:ilvl w:val="0"/>
-          <w:numId w:val="1"/>
-        </w:numPr>
-        <w:rPr>
-          <w:lang w:val="en-GB"/>
-        </w:rPr>
-      </w:pPr>
-      <w:r>
-        <w:rPr>
-          <w:lang w:val="en-GB"/>
-        </w:rPr>
-        <w:t>Sneak</w:t>
-      </w:r>
-    </w:p>
-    <w:p>
-      <w:pPr>
-        <w:pStyle w:val="ListParagraph"/>
-        <w:numPr>
-          <w:ilvl w:val="0"/>
-          <w:numId w:val="1"/>
-        </w:numPr>
-        <w:rPr>
-          <w:color w:val="FF0000"/>
-          <w:lang w:val="en-GB"/>
-        </w:rPr>
-      </w:pPr>
-      <w:r>
-        <w:rPr>
-          <w:color w:val="FF0000"/>
-          <w:lang w:val="en-GB"/>
-        </w:rPr>
-        <w:t>Thief</w:t>
+        <w:t>This is going to be a thriller game as I want to make the player feel the tension as the killer gets closer to finding you.</w:t>
       </w:r>
     </w:p>
     <w:p>
@@ -1008,14 +898,12 @@
           <w:lang w:val="en-GB"/>
         </w:rPr>
       </w:pPr>
-      <w:bookmarkStart w:id="2" w:name="_Toc421854186"/>
       <w:r>
         <w:rPr>
           <w:lang w:val="en-GB"/>
         </w:rPr>
-        <w:t>Final Decision</w:t>
+        <w:t>Objective</w:t>
       </w:r>
-      <w:bookmarkEnd w:id="2"/>
     </w:p>
     <w:p>
       <w:pPr>
@@ -1027,19 +915,27 @@
         <w:rPr>
           <w:lang w:val="en-GB"/>
         </w:rPr>
-        <w:t xml:space="preserve">I </w:t>
+        <w:t>A hide and seek game where you are the victim and are running away from the house you are trapped in. The objective is to find the keys and escape from the house whilst avoiding the serial killer who thinks you are playing a game of hide and seek</w:t>
       </w:r>
       <w:r>
         <w:rPr>
           <w:lang w:val="en-GB"/>
         </w:rPr>
-        <w:t>have decided</w:t>
+        <w:t xml:space="preserve">. The game will end once you manage to escape the area. </w:t>
       </w:r>
+    </w:p>
+    <w:p>
+      <w:pPr>
+        <w:pStyle w:val="Heading2"/>
+        <w:rPr>
+          <w:lang w:val="en-GB"/>
+        </w:rPr>
+      </w:pPr>
       <w:r>
         <w:rPr>
           <w:lang w:val="en-GB"/>
         </w:rPr>
-        <w:t xml:space="preserve"> to make a thief based game where you are escaping from an office building filled with cop. The objective is to leave the building whilst avoiding the cameras and stay out of sight from the cops. </w:t>
+        <w:t>Mechanic</w:t>
       </w:r>
     </w:p>
     <w:p>
@@ -1048,6 +944,60 @@
           <w:lang w:val="en-GB"/>
         </w:rPr>
       </w:pPr>
+      <w:r>
+        <w:rPr>
+          <w:lang w:val="en-GB"/>
+        </w:rPr>
+        <w:t>This is going to be a first person game; where the main mechanic will be managing you’re stress level.</w:t>
+      </w:r>
+      <w:r>
+        <w:rPr>
+          <w:lang w:val="en-GB"/>
+        </w:rPr>
+        <w:t xml:space="preserve"> Your stress will slowly drive you insane, this will lead to the character doing things that they wouldn’t normally do. This forces you to stop and calm down.</w:t>
+      </w:r>
+      <w:r>
+        <w:rPr>
+          <w:lang w:val="en-GB"/>
+        </w:rPr>
+        <w:t xml:space="preserve"> By calming down you have the choice to close your eyes and map out what you have seen</w:t>
+      </w:r>
+      <w:r>
+        <w:rPr>
+          <w:lang w:val="en-GB"/>
+        </w:rPr>
+        <w:t xml:space="preserve"> this makes it so there is a reward for the risk you are taking. </w:t>
+      </w:r>
+    </w:p>
+    <w:p>
+      <w:pPr>
+        <w:pStyle w:val="Heading2"/>
+        <w:rPr>
+          <w:lang w:val="en-GB"/>
+        </w:rPr>
+      </w:pPr>
+      <w:r>
+        <w:rPr>
+          <w:lang w:val="en-GB"/>
+        </w:rPr>
+        <w:t>Characters</w:t>
+      </w:r>
+    </w:p>
+    <w:p>
+      <w:pPr>
+        <w:pStyle w:val="Heading3"/>
+        <w:rPr>
+          <w:lang w:val="en-GB"/>
+        </w:rPr>
+      </w:pPr>
+      <w:r>
+        <w:rPr>
+          <w:lang w:val="en-GB"/>
+        </w:rPr>
+        <w:t>Main Character</w:t>
+      </w:r>
+      <w:bookmarkStart w:id="1" w:name="_GoBack"/>
+      <w:bookmarkEnd w:id="1"/>
     </w:p>
     <w:p>
       <w:pPr>
@@ -1400,6 +1350,28 @@
       <w:szCs w:val="26"/>
     </w:rPr>
   </w:style>
+  <w:style w:type="paragraph" w:styleId="Heading3">
+    <w:name w:val="heading 3"/>
+    <w:basedOn w:val="Normal"/>
+    <w:next w:val="Normal"/>
+    <w:link w:val="Heading3Char"/>
+    <w:uiPriority w:val="9"/>
+    <w:unhideWhenUsed/>
+    <w:qFormat/>
+    <w:rsid w:val="0026386A"/>
+    <w:pPr>
+      <w:keepNext/>
+      <w:keepLines/>
+      <w:spacing w:before="200" w:after="0"/>
+      <w:outlineLvl w:val="2"/>
+    </w:pPr>
+    <w:rPr>
+      <w:rFonts w:asciiTheme="majorHAnsi" w:eastAsiaTheme="majorEastAsia" w:hAnsiTheme="majorHAnsi" w:cstheme="majorBidi"/>
+      <w:b/>
+      <w:bCs/>
+      <w:color w:val="4F81BD" w:themeColor="accent1"/>
+    </w:rPr>
+  </w:style>
   <w:style w:type="character" w:default="1" w:styleId="DefaultParagraphFont">
     <w:name w:val="Default Paragraph Font"/>
     <w:uiPriority w:val="1"/>
@@ -1576,6 +1548,20 @@
     <w:rPr>
       <w:color w:val="0000FF" w:themeColor="hyperlink"/>
       <w:u w:val="single"/>
+    </w:rPr>
+  </w:style>
+  <w:style w:type="character" w:customStyle="1" w:styleId="Heading3Char">
+    <w:name w:val="Heading 3 Char"/>
+    <w:basedOn w:val="DefaultParagraphFont"/>
+    <w:link w:val="Heading3"/>
+    <w:uiPriority w:val="9"/>
+    <w:rsid w:val="0026386A"/>
+    <w:rPr>
+      <w:rFonts w:asciiTheme="majorHAnsi" w:eastAsiaTheme="majorEastAsia" w:hAnsiTheme="majorHAnsi" w:cstheme="majorBidi"/>
+      <w:b/>
+      <w:bCs/>
+      <w:color w:val="4F81BD" w:themeColor="accent1"/>
+      <w:lang w:val="nl-NL"/>
     </w:rPr>
   </w:style>
 </w:styles>
@@ -1791,6 +1777,28 @@
       <w:szCs w:val="26"/>
     </w:rPr>
   </w:style>
+  <w:style w:type="paragraph" w:styleId="Heading3">
+    <w:name w:val="heading 3"/>
+    <w:basedOn w:val="Normal"/>
+    <w:next w:val="Normal"/>
+    <w:link w:val="Heading3Char"/>
+    <w:uiPriority w:val="9"/>
+    <w:unhideWhenUsed/>
+    <w:qFormat/>
+    <w:rsid w:val="0026386A"/>
+    <w:pPr>
+      <w:keepNext/>
+      <w:keepLines/>
+      <w:spacing w:before="200" w:after="0"/>
+      <w:outlineLvl w:val="2"/>
+    </w:pPr>
+    <w:rPr>
+      <w:rFonts w:asciiTheme="majorHAnsi" w:eastAsiaTheme="majorEastAsia" w:hAnsiTheme="majorHAnsi" w:cstheme="majorBidi"/>
+      <w:b/>
+      <w:bCs/>
+      <w:color w:val="4F81BD" w:themeColor="accent1"/>
+    </w:rPr>
+  </w:style>
   <w:style w:type="character" w:default="1" w:styleId="DefaultParagraphFont">
     <w:name w:val="Default Paragraph Font"/>
     <w:uiPriority w:val="1"/>
@@ -1967,6 +1975,20 @@
     <w:rPr>
       <w:color w:val="0000FF" w:themeColor="hyperlink"/>
       <w:u w:val="single"/>
+    </w:rPr>
+  </w:style>
+  <w:style w:type="character" w:customStyle="1" w:styleId="Heading3Char">
+    <w:name w:val="Heading 3 Char"/>
+    <w:basedOn w:val="DefaultParagraphFont"/>
+    <w:link w:val="Heading3"/>
+    <w:uiPriority w:val="9"/>
+    <w:rsid w:val="0026386A"/>
+    <w:rPr>
+      <w:rFonts w:asciiTheme="majorHAnsi" w:eastAsiaTheme="majorEastAsia" w:hAnsiTheme="majorHAnsi" w:cstheme="majorBidi"/>
+      <w:b/>
+      <w:bCs/>
+      <w:color w:val="4F81BD" w:themeColor="accent1"/>
+      <w:lang w:val="nl-NL"/>
     </w:rPr>
   </w:style>
 </w:styles>
@@ -2118,8 +2140,9 @@
     <w:panose1 w:val="020B0604030504040204"/>
     <w:charset w:val="00"/>
     <w:family w:val="swiss"/>
+    <w:notTrueType/>
     <w:pitch w:val="variable"/>
-    <w:sig w:usb0="E1002EFF" w:usb1="C000605B" w:usb2="00000029" w:usb3="00000000" w:csb0="000101FF" w:csb1="00000000"/>
+    <w:sig w:usb0="00000003" w:usb1="00000000" w:usb2="00000000" w:usb3="00000000" w:csb0="00000001" w:csb1="00000000"/>
   </w:font>
 </w:fonts>
 </file>
@@ -2140,6 +2163,8 @@
     <w:rsidRoot w:val="00B55BC1"/>
     <w:rsid w:val="00914752"/>
     <w:rsid w:val="00B55BC1"/>
+    <w:rsid w:val="00E84BB4"/>
+    <w:rsid w:val="00EB13DB"/>
   </w:rsids>
   <m:mathPr>
     <m:mathFont m:val="Cambria Math"/>
@@ -2889,7 +2914,7 @@
 </file>
 
 <file path=customXml/itemProps2.xml><?xml version="1.0" encoding="utf-8"?>
-<ds:datastoreItem xmlns:ds="http://schemas.openxmlformats.org/officeDocument/2006/customXml" ds:itemID="{910C7714-8150-44AD-A79B-08D569CAD423}">
+<ds:datastoreItem xmlns:ds="http://schemas.openxmlformats.org/officeDocument/2006/customXml" ds:itemID="{3EAD6CFD-8EAC-4CC9-8EA3-65B525C26D76}">
   <ds:schemaRefs>
     <ds:schemaRef ds:uri="http://schemas.openxmlformats.org/officeDocument/2006/bibliography"/>
   </ds:schemaRefs>

</xml_diff>

<commit_message>
Made the test environment for scripting
</commit_message>
<xml_diff>
--- a/Documentation/GCDD.docx
+++ b/Documentation/GCDD.docx
@@ -622,9 +622,6 @@
                 <w:sdtPr>
                   <w:alias w:val="Date"/>
                   <w:id w:val="13783224"/>
-                  <w:placeholder>
-                    <w:docPart w:val="CFB7AF9FDC074FD093D05D665AFC6601"/>
-                  </w:placeholder>
                   <w:dataBinding w:prefixMappings="xmlns:ns0='http://schemas.microsoft.com/office/2006/coverPageProps'" w:xpath="/ns0:CoverPageProperties[1]/ns0:PublishDate[1]" w:storeItemID="{55AF091B-3C7A-41E3-B477-F2FDAA23CFDA}"/>
                   <w:date w:fullDate="2015-06-12T00:00:00Z">
                     <w:dateFormat w:val="M/d/yyyy"/>
@@ -744,7 +741,7 @@
           <w:r>
             <w:fldChar w:fldCharType="separate"/>
           </w:r>
-          <w:hyperlink w:anchor="_Toc422148360" w:history="1">
+          <w:hyperlink w:anchor="_Toc422370485" w:history="1">
             <w:r>
               <w:rPr>
                 <w:rStyle w:val="Hyperlink"/>
@@ -772,7 +769,7 @@
                 <w:noProof/>
                 <w:webHidden/>
               </w:rPr>
-              <w:instrText xml:space="preserve"> PAGEREF _Toc422148360 \h </w:instrText>
+              <w:instrText xml:space="preserve"> PAGEREF _Toc422370485 \h </w:instrText>
             </w:r>
             <w:r>
               <w:rPr>
@@ -815,7 +812,7 @@
               <w:lang w:val="en-GB" w:eastAsia="en-GB"/>
             </w:rPr>
           </w:pPr>
-          <w:hyperlink w:anchor="_Toc422148361" w:history="1">
+          <w:hyperlink w:anchor="_Toc422370486" w:history="1">
             <w:r>
               <w:rPr>
                 <w:rStyle w:val="Hyperlink"/>
@@ -843,7 +840,7 @@
                 <w:noProof/>
                 <w:webHidden/>
               </w:rPr>
-              <w:instrText xml:space="preserve"> PAGEREF _Toc422148361 \h </w:instrText>
+              <w:instrText xml:space="preserve"> PAGEREF _Toc422370486 \h </w:instrText>
             </w:r>
             <w:r>
               <w:rPr>
@@ -886,7 +883,7 @@
               <w:lang w:val="en-GB" w:eastAsia="en-GB"/>
             </w:rPr>
           </w:pPr>
-          <w:hyperlink w:anchor="_Toc422148362" w:history="1">
+          <w:hyperlink w:anchor="_Toc422370487" w:history="1">
             <w:r>
               <w:rPr>
                 <w:rStyle w:val="Hyperlink"/>
@@ -914,7 +911,7 @@
                 <w:noProof/>
                 <w:webHidden/>
               </w:rPr>
-              <w:instrText xml:space="preserve"> PAGEREF _Toc422148362 \h </w:instrText>
+              <w:instrText xml:space="preserve"> PAGEREF _Toc422370487 \h </w:instrText>
             </w:r>
             <w:r>
               <w:rPr>
@@ -957,7 +954,7 @@
               <w:lang w:val="en-GB" w:eastAsia="en-GB"/>
             </w:rPr>
           </w:pPr>
-          <w:hyperlink w:anchor="_Toc422148363" w:history="1">
+          <w:hyperlink w:anchor="_Toc422370488" w:history="1">
             <w:r>
               <w:rPr>
                 <w:rStyle w:val="Hyperlink"/>
@@ -985,7 +982,7 @@
                 <w:noProof/>
                 <w:webHidden/>
               </w:rPr>
-              <w:instrText xml:space="preserve"> PAGEREF _Toc422148363 \h </w:instrText>
+              <w:instrText xml:space="preserve"> PAGEREF _Toc422370488 \h </w:instrText>
             </w:r>
             <w:r>
               <w:rPr>
@@ -1028,7 +1025,7 @@
               <w:lang w:val="en-GB" w:eastAsia="en-GB"/>
             </w:rPr>
           </w:pPr>
-          <w:hyperlink w:anchor="_Toc422148364" w:history="1">
+          <w:hyperlink w:anchor="_Toc422370489" w:history="1">
             <w:r>
               <w:rPr>
                 <w:rStyle w:val="Hyperlink"/>
@@ -1056,7 +1053,7 @@
                 <w:noProof/>
                 <w:webHidden/>
               </w:rPr>
-              <w:instrText xml:space="preserve"> PAGEREF _Toc422148364 \h </w:instrText>
+              <w:instrText xml:space="preserve"> PAGEREF _Toc422370489 \h </w:instrText>
             </w:r>
             <w:r>
               <w:rPr>
@@ -1099,7 +1096,7 @@
               <w:lang w:val="en-GB" w:eastAsia="en-GB"/>
             </w:rPr>
           </w:pPr>
-          <w:hyperlink w:anchor="_Toc422148365" w:history="1">
+          <w:hyperlink w:anchor="_Toc422370490" w:history="1">
             <w:r>
               <w:rPr>
                 <w:rStyle w:val="Hyperlink"/>
@@ -1127,7 +1124,7 @@
                 <w:noProof/>
                 <w:webHidden/>
               </w:rPr>
-              <w:instrText xml:space="preserve"> PAGEREF _Toc422148365 \h </w:instrText>
+              <w:instrText xml:space="preserve"> PAGEREF _Toc422370490 \h </w:instrText>
             </w:r>
             <w:r>
               <w:rPr>
@@ -1170,7 +1167,7 @@
               <w:lang w:val="en-GB" w:eastAsia="en-GB"/>
             </w:rPr>
           </w:pPr>
-          <w:hyperlink w:anchor="_Toc422148366" w:history="1">
+          <w:hyperlink w:anchor="_Toc422370491" w:history="1">
             <w:r>
               <w:rPr>
                 <w:rStyle w:val="Hyperlink"/>
@@ -1198,7 +1195,7 @@
                 <w:noProof/>
                 <w:webHidden/>
               </w:rPr>
-              <w:instrText xml:space="preserve"> PAGEREF _Toc422148366 \h </w:instrText>
+              <w:instrText xml:space="preserve"> PAGEREF _Toc422370491 \h </w:instrText>
             </w:r>
             <w:r>
               <w:rPr>
@@ -1241,7 +1238,7 @@
               <w:lang w:val="en-GB" w:eastAsia="en-GB"/>
             </w:rPr>
           </w:pPr>
-          <w:hyperlink w:anchor="_Toc422148367" w:history="1">
+          <w:hyperlink w:anchor="_Toc422370492" w:history="1">
             <w:r>
               <w:rPr>
                 <w:rStyle w:val="Hyperlink"/>
@@ -1269,7 +1266,7 @@
                 <w:noProof/>
                 <w:webHidden/>
               </w:rPr>
-              <w:instrText xml:space="preserve"> PAGEREF _Toc422148367 \h </w:instrText>
+              <w:instrText xml:space="preserve"> PAGEREF _Toc422370492 \h </w:instrText>
             </w:r>
             <w:r>
               <w:rPr>
@@ -1312,7 +1309,7 @@
               <w:lang w:val="en-GB" w:eastAsia="en-GB"/>
             </w:rPr>
           </w:pPr>
-          <w:hyperlink w:anchor="_Toc422148368" w:history="1">
+          <w:hyperlink w:anchor="_Toc422370493" w:history="1">
             <w:r>
               <w:rPr>
                 <w:rStyle w:val="Hyperlink"/>
@@ -1340,7 +1337,7 @@
                 <w:noProof/>
                 <w:webHidden/>
               </w:rPr>
-              <w:instrText xml:space="preserve"> PAGEREF _Toc422148368 \h </w:instrText>
+              <w:instrText xml:space="preserve"> PAGEREF _Toc422370493 \h </w:instrText>
             </w:r>
             <w:r>
               <w:rPr>
@@ -1361,6 +1358,219 @@
                 <w:webHidden/>
               </w:rPr>
               <w:t>2</w:t>
+            </w:r>
+            <w:r>
+              <w:rPr>
+                <w:noProof/>
+                <w:webHidden/>
+              </w:rPr>
+              <w:fldChar w:fldCharType="end"/>
+            </w:r>
+          </w:hyperlink>
+        </w:p>
+        <w:p>
+          <w:pPr>
+            <w:pStyle w:val="TOC1"/>
+            <w:tabs>
+              <w:tab w:val="right" w:leader="dot" w:pos="9016"/>
+            </w:tabs>
+            <w:rPr>
+              <w:rFonts w:eastAsiaTheme="minorEastAsia"/>
+              <w:noProof/>
+              <w:lang w:val="en-GB" w:eastAsia="en-GB"/>
+            </w:rPr>
+          </w:pPr>
+          <w:hyperlink w:anchor="_Toc422370494" w:history="1">
+            <w:r>
+              <w:rPr>
+                <w:rStyle w:val="Hyperlink"/>
+                <w:noProof/>
+                <w:lang w:val="en-GB"/>
+              </w:rPr>
+              <w:t>Design Document</w:t>
+            </w:r>
+            <w:r>
+              <w:rPr>
+                <w:noProof/>
+                <w:webHidden/>
+              </w:rPr>
+              <w:tab/>
+            </w:r>
+            <w:r>
+              <w:rPr>
+                <w:noProof/>
+                <w:webHidden/>
+              </w:rPr>
+              <w:fldChar w:fldCharType="begin"/>
+            </w:r>
+            <w:r>
+              <w:rPr>
+                <w:noProof/>
+                <w:webHidden/>
+              </w:rPr>
+              <w:instrText xml:space="preserve"> PAGEREF _Toc422370494 \h </w:instrText>
+            </w:r>
+            <w:r>
+              <w:rPr>
+                <w:noProof/>
+                <w:webHidden/>
+              </w:rPr>
+            </w:r>
+            <w:r>
+              <w:rPr>
+                <w:noProof/>
+                <w:webHidden/>
+              </w:rPr>
+              <w:fldChar w:fldCharType="separate"/>
+            </w:r>
+            <w:r>
+              <w:rPr>
+                <w:noProof/>
+                <w:webHidden/>
+              </w:rPr>
+              <w:t>3</w:t>
+            </w:r>
+            <w:r>
+              <w:rPr>
+                <w:noProof/>
+                <w:webHidden/>
+              </w:rPr>
+              <w:fldChar w:fldCharType="end"/>
+            </w:r>
+          </w:hyperlink>
+        </w:p>
+        <w:p>
+          <w:pPr>
+            <w:pStyle w:val="TOC2"/>
+            <w:tabs>
+              <w:tab w:val="right" w:leader="dot" w:pos="9016"/>
+            </w:tabs>
+            <w:rPr>
+              <w:rFonts w:eastAsiaTheme="minorEastAsia"/>
+              <w:noProof/>
+              <w:lang w:val="en-GB" w:eastAsia="en-GB"/>
+            </w:rPr>
+          </w:pPr>
+          <w:hyperlink w:anchor="_Toc422370495" w:history="1">
+            <w:r>
+              <w:rPr>
+                <w:rStyle w:val="Hyperlink"/>
+                <w:noProof/>
+                <w:lang w:val="en-GB"/>
+              </w:rPr>
+              <w:t>Title Screen</w:t>
+            </w:r>
+            <w:r>
+              <w:rPr>
+                <w:noProof/>
+                <w:webHidden/>
+              </w:rPr>
+              <w:tab/>
+            </w:r>
+            <w:r>
+              <w:rPr>
+                <w:noProof/>
+                <w:webHidden/>
+              </w:rPr>
+              <w:fldChar w:fldCharType="begin"/>
+            </w:r>
+            <w:r>
+              <w:rPr>
+                <w:noProof/>
+                <w:webHidden/>
+              </w:rPr>
+              <w:instrText xml:space="preserve"> PAGEREF _Toc422370495 \h </w:instrText>
+            </w:r>
+            <w:r>
+              <w:rPr>
+                <w:noProof/>
+                <w:webHidden/>
+              </w:rPr>
+            </w:r>
+            <w:r>
+              <w:rPr>
+                <w:noProof/>
+                <w:webHidden/>
+              </w:rPr>
+              <w:fldChar w:fldCharType="separate"/>
+            </w:r>
+            <w:r>
+              <w:rPr>
+                <w:noProof/>
+                <w:webHidden/>
+              </w:rPr>
+              <w:t>3</w:t>
+            </w:r>
+            <w:r>
+              <w:rPr>
+                <w:noProof/>
+                <w:webHidden/>
+              </w:rPr>
+              <w:fldChar w:fldCharType="end"/>
+            </w:r>
+          </w:hyperlink>
+        </w:p>
+        <w:p>
+          <w:pPr>
+            <w:pStyle w:val="TOC2"/>
+            <w:tabs>
+              <w:tab w:val="right" w:leader="dot" w:pos="9016"/>
+            </w:tabs>
+            <w:rPr>
+              <w:rFonts w:eastAsiaTheme="minorEastAsia"/>
+              <w:noProof/>
+              <w:lang w:val="en-GB" w:eastAsia="en-GB"/>
+            </w:rPr>
+          </w:pPr>
+          <w:hyperlink w:anchor="_Toc422370496" w:history="1">
+            <w:r>
+              <w:rPr>
+                <w:rStyle w:val="Hyperlink"/>
+                <w:noProof/>
+                <w:lang w:val="en-GB"/>
+              </w:rPr>
+              <w:t>H.U.D</w:t>
+            </w:r>
+            <w:r>
+              <w:rPr>
+                <w:noProof/>
+                <w:webHidden/>
+              </w:rPr>
+              <w:tab/>
+            </w:r>
+            <w:r>
+              <w:rPr>
+                <w:noProof/>
+                <w:webHidden/>
+              </w:rPr>
+              <w:fldChar w:fldCharType="begin"/>
+            </w:r>
+            <w:r>
+              <w:rPr>
+                <w:noProof/>
+                <w:webHidden/>
+              </w:rPr>
+              <w:instrText xml:space="preserve"> PAGEREF _Toc422370496 \h </w:instrText>
+            </w:r>
+            <w:r>
+              <w:rPr>
+                <w:noProof/>
+                <w:webHidden/>
+              </w:rPr>
+            </w:r>
+            <w:r>
+              <w:rPr>
+                <w:noProof/>
+                <w:webHidden/>
+              </w:rPr>
+              <w:fldChar w:fldCharType="separate"/>
+            </w:r>
+            <w:r>
+              <w:rPr>
+                <w:noProof/>
+                <w:webHidden/>
+              </w:rPr>
+              <w:t>3</w:t>
             </w:r>
             <w:r>
               <w:rPr>
@@ -1408,7 +1618,7 @@
           <w:lang w:val="en-GB"/>
         </w:rPr>
       </w:pPr>
-      <w:bookmarkStart w:id="0" w:name="_Toc422148360"/>
+      <w:bookmarkStart w:id="0" w:name="_Toc422370485"/>
       <w:r>
         <w:rPr>
           <w:lang w:val="en-GB"/>
@@ -1425,7 +1635,7 @@
           <w:lang w:val="en-GB"/>
         </w:rPr>
       </w:pPr>
-      <w:bookmarkStart w:id="1" w:name="_Toc422148361"/>
+      <w:bookmarkStart w:id="1" w:name="_Toc422370486"/>
       <w:r>
         <w:rPr>
           <w:lang w:val="en-GB"/>
@@ -1454,7 +1664,7 @@
           <w:lang w:val="en-GB"/>
         </w:rPr>
       </w:pPr>
-      <w:bookmarkStart w:id="2" w:name="_Toc422148362"/>
+      <w:bookmarkStart w:id="2" w:name="_Toc422370487"/>
       <w:r>
         <w:rPr>
           <w:lang w:val="en-GB"/>
@@ -1489,7 +1699,7 @@
           <w:lang w:val="en-GB"/>
         </w:rPr>
       </w:pPr>
-      <w:bookmarkStart w:id="3" w:name="_Toc422148363"/>
+      <w:bookmarkStart w:id="3" w:name="_Toc422370488"/>
       <w:r>
         <w:rPr>
           <w:lang w:val="en-GB"/>
@@ -1536,7 +1746,7 @@
           <w:lang w:val="en-GB"/>
         </w:rPr>
       </w:pPr>
-      <w:bookmarkStart w:id="4" w:name="_Toc422148364"/>
+      <w:bookmarkStart w:id="4" w:name="_Toc422370489"/>
       <w:r>
         <w:rPr>
           <w:lang w:val="en-GB"/>
@@ -1552,7 +1762,7 @@
           <w:lang w:val="en-GB"/>
         </w:rPr>
       </w:pPr>
-      <w:bookmarkStart w:id="5" w:name="_Toc422148365"/>
+      <w:bookmarkStart w:id="5" w:name="_Toc422370490"/>
       <w:r>
         <w:rPr>
           <w:lang w:val="en-GB"/>
@@ -1587,7 +1797,7 @@
           <w:lang w:val="en-GB"/>
         </w:rPr>
       </w:pPr>
-      <w:bookmarkStart w:id="6" w:name="_Toc422148366"/>
+      <w:bookmarkStart w:id="6" w:name="_Toc422370491"/>
       <w:r>
         <w:rPr>
           <w:lang w:val="en-GB"/>
@@ -1616,7 +1826,7 @@
           <w:lang w:val="en-GB"/>
         </w:rPr>
       </w:pPr>
-      <w:bookmarkStart w:id="7" w:name="_Toc422148367"/>
+      <w:bookmarkStart w:id="7" w:name="_Toc422370492"/>
       <w:r>
         <w:rPr>
           <w:lang w:val="en-GB"/>
@@ -1651,7 +1861,7 @@
           <w:lang w:val="en-GB"/>
         </w:rPr>
       </w:pPr>
-      <w:bookmarkStart w:id="8" w:name="_Toc422148368"/>
+      <w:bookmarkStart w:id="8" w:name="_Toc422370493"/>
       <w:r>
         <w:rPr>
           <w:lang w:val="en-GB"/>
@@ -1741,6 +1951,84 @@
         </w:rPr>
         <w:t xml:space="preserve"> This is supposed to be a game of management of your stress an avoiding getting caught.</w:t>
       </w:r>
+    </w:p>
+    <w:p>
+      <w:pPr>
+        <w:pStyle w:val="Heading1"/>
+        <w:rPr>
+          <w:lang w:val="en-GB"/>
+        </w:rPr>
+      </w:pPr>
+      <w:bookmarkStart w:id="9" w:name="_Toc422370494"/>
+      <w:r>
+        <w:rPr>
+          <w:lang w:val="en-GB"/>
+        </w:rPr>
+        <w:lastRenderedPageBreak/>
+        <w:t>Design Document</w:t>
+      </w:r>
+      <w:bookmarkEnd w:id="9"/>
+    </w:p>
+    <w:p>
+      <w:pPr>
+        <w:pStyle w:val="Heading2"/>
+        <w:rPr>
+          <w:lang w:val="en-GB"/>
+        </w:rPr>
+      </w:pPr>
+      <w:bookmarkStart w:id="10" w:name="_Toc422370495"/>
+      <w:r>
+        <w:rPr>
+          <w:lang w:val="en-GB"/>
+        </w:rPr>
+        <w:t>Title Screen</w:t>
+      </w:r>
+      <w:bookmarkEnd w:id="10"/>
+    </w:p>
+    <w:p>
+      <w:pPr>
+        <w:rPr>
+          <w:lang w:val="en-GB"/>
+        </w:rPr>
+      </w:pPr>
+    </w:p>
+    <w:p>
+      <w:pPr>
+        <w:pStyle w:val="Heading2"/>
+        <w:rPr>
+          <w:lang w:val="en-GB"/>
+        </w:rPr>
+      </w:pPr>
+      <w:bookmarkStart w:id="11" w:name="_Toc422370496"/>
+      <w:r>
+        <w:rPr>
+          <w:lang w:val="en-GB"/>
+        </w:rPr>
+        <w:t>H.U.D</w:t>
+      </w:r>
+      <w:bookmarkEnd w:id="11"/>
+    </w:p>
+    <w:p>
+      <w:pPr>
+        <w:rPr>
+          <w:lang w:val="en-GB"/>
+        </w:rPr>
+      </w:pPr>
+      <w:r>
+        <w:rPr>
+          <w:lang w:val="en-GB"/>
+        </w:rPr>
+        <w:t xml:space="preserve">The H.U.D must be simple and not too cluttered so that you can see most of the objects. </w:t>
+      </w:r>
+    </w:p>
+    <w:p>
+      <w:pPr>
+        <w:rPr>
+          <w:lang w:val="en-GB"/>
+        </w:rPr>
+      </w:pPr>
+      <w:bookmarkStart w:id="12" w:name="_GoBack"/>
+      <w:bookmarkEnd w:id="12"/>
     </w:p>
     <w:sectPr>
       <w:pgSz w:w="11906" w:h="16838"/>
@@ -2820,35 +3108,6 @@
         </w:p>
       </w:docPartBody>
     </w:docPart>
-    <w:docPart>
-      <w:docPartPr>
-        <w:name w:val="CFB7AF9FDC074FD093D05D665AFC6601"/>
-        <w:category>
-          <w:name w:val="General"/>
-          <w:gallery w:val="placeholder"/>
-        </w:category>
-        <w:types>
-          <w:type w:val="bbPlcHdr"/>
-        </w:types>
-        <w:behaviors>
-          <w:behavior w:val="content"/>
-        </w:behaviors>
-        <w:guid w:val="{89B9D587-E094-490C-AD69-90F5A0D665F7}"/>
-      </w:docPartPr>
-      <w:docPartBody>
-        <w:p>
-          <w:pPr>
-            <w:pStyle w:val="CFB7AF9FDC074FD093D05D665AFC6601"/>
-          </w:pPr>
-          <w:r>
-            <w:rPr>
-              <w:rFonts w:asciiTheme="majorHAnsi" w:eastAsiaTheme="majorEastAsia" w:hAnsiTheme="majorHAnsi" w:cstheme="majorBidi"/>
-            </w:rPr>
-            <w:t>[Pick the date]</w:t>
-          </w:r>
-        </w:p>
-      </w:docPartBody>
-    </w:docPart>
   </w:docParts>
 </w:glossaryDocument>
 </file>
@@ -2922,6 +3181,8 @@
   </w:compat>
   <w:rsids>
     <w:rsidRoot w:val="00B55BC1"/>
+    <w:rsid w:val="004D7117"/>
+    <w:rsid w:val="00630231"/>
     <w:rsid w:val="0089481A"/>
     <w:rsid w:val="00914752"/>
     <w:rsid w:val="00B55BC1"/>
@@ -3676,7 +3937,7 @@
 </file>
 
 <file path=customXml/itemProps2.xml><?xml version="1.0" encoding="utf-8"?>
-<ds:datastoreItem xmlns:ds="http://schemas.openxmlformats.org/officeDocument/2006/customXml" ds:itemID="{25D4D56B-18C9-45FC-B3D7-B715AFCDBF5C}">
+<ds:datastoreItem xmlns:ds="http://schemas.openxmlformats.org/officeDocument/2006/customXml" ds:itemID="{EC01F2F4-2418-4ED7-BD43-ECC8EBBE6E10}">
   <ds:schemaRefs>
     <ds:schemaRef ds:uri="http://schemas.openxmlformats.org/officeDocument/2006/bibliography"/>
   </ds:schemaRefs>

</xml_diff>

<commit_message>
Decided on H.U.D design and mocking up title screen
</commit_message>
<xml_diff>
--- a/Documentation/GCDD.docx
+++ b/Documentation/GCDD.docx
@@ -1919,14 +1919,14 @@
         </w:rPr>
         <w:t xml:space="preserve">The stress bar is an important mechanic as the more stressed the character </w:t>
       </w:r>
-      <w:proofErr w:type="gramStart"/>
-      <w:r>
-        <w:rPr>
-          <w:lang w:val="en-GB"/>
-        </w:rPr>
-        <w:t>gets,</w:t>
-      </w:r>
-      <w:proofErr w:type="gramEnd"/>
+      <w:r>
+        <w:rPr>
+          <w:lang w:val="en-GB"/>
+        </w:rPr>
+        <w:t>gets;</w:t>
+      </w:r>
+      <w:bookmarkStart w:id="9" w:name="_GoBack"/>
+      <w:bookmarkEnd w:id="9"/>
       <w:r>
         <w:rPr>
           <w:lang w:val="en-GB"/>
@@ -1959,7 +1959,7 @@
           <w:lang w:val="en-GB"/>
         </w:rPr>
       </w:pPr>
-      <w:bookmarkStart w:id="9" w:name="_Toc422370494"/>
+      <w:bookmarkStart w:id="10" w:name="_Toc422370494"/>
       <w:r>
         <w:rPr>
           <w:lang w:val="en-GB"/>
@@ -1967,7 +1967,7 @@
         <w:lastRenderedPageBreak/>
         <w:t>Design Document</w:t>
       </w:r>
-      <w:bookmarkEnd w:id="9"/>
+      <w:bookmarkEnd w:id="10"/>
     </w:p>
     <w:p>
       <w:pPr>
@@ -1976,14 +1976,27 @@
           <w:lang w:val="en-GB"/>
         </w:rPr>
       </w:pPr>
-      <w:bookmarkStart w:id="10" w:name="_Toc422370495"/>
+      <w:bookmarkStart w:id="11" w:name="_Toc422370495"/>
       <w:r>
         <w:rPr>
           <w:lang w:val="en-GB"/>
         </w:rPr>
         <w:t>Title Screen</w:t>
       </w:r>
-      <w:bookmarkEnd w:id="10"/>
+      <w:bookmarkEnd w:id="11"/>
+    </w:p>
+    <w:p>
+      <w:pPr>
+        <w:rPr>
+          <w:lang w:val="en-GB"/>
+        </w:rPr>
+      </w:pPr>
+      <w:r>
+        <w:rPr>
+          <w:lang w:val="en-GB"/>
+        </w:rPr>
+        <w:t xml:space="preserve">The title screen will be a simple menu which will have </w:t>
+      </w:r>
     </w:p>
     <w:p>
       <w:pPr>
@@ -1999,14 +2012,14 @@
           <w:lang w:val="en-GB"/>
         </w:rPr>
       </w:pPr>
-      <w:bookmarkStart w:id="11" w:name="_Toc422370496"/>
+      <w:bookmarkStart w:id="12" w:name="_Toc422370496"/>
       <w:r>
         <w:rPr>
           <w:lang w:val="en-GB"/>
         </w:rPr>
         <w:t>H.U.D</w:t>
       </w:r>
-      <w:bookmarkEnd w:id="11"/>
+      <w:bookmarkEnd w:id="12"/>
     </w:p>
     <w:p>
       <w:pPr>
@@ -2020,15 +2033,116 @@
         </w:rPr>
         <w:t xml:space="preserve">The H.U.D must be simple and not too cluttered so that you can see most of the objects. </w:t>
       </w:r>
+      <w:r>
+        <w:rPr>
+          <w:lang w:val="en-GB"/>
+        </w:rPr>
+        <w:t>The interface will be like fallout so whatever you point the simplistic cross</w:t>
+      </w:r>
+      <w:r>
+        <w:rPr>
+          <w:lang w:val="en-GB"/>
+        </w:rPr>
+        <w:t>-</w:t>
+      </w:r>
+      <w:r>
+        <w:rPr>
+          <w:lang w:val="en-GB"/>
+        </w:rPr>
+        <w:t xml:space="preserve">hair at will show if you can interact with the object and then you just </w:t>
+      </w:r>
+      <w:r>
+        <w:rPr>
+          <w:lang w:val="en-GB"/>
+        </w:rPr>
+        <w:t xml:space="preserve">need to press the action button. </w:t>
+      </w:r>
     </w:p>
     <w:p>
       <w:pPr>
+        <w:pStyle w:val="Heading3"/>
         <w:rPr>
           <w:lang w:val="en-GB"/>
         </w:rPr>
       </w:pPr>
-      <w:bookmarkStart w:id="12" w:name="_GoBack"/>
-      <w:bookmarkEnd w:id="12"/>
+      <w:r>
+        <w:rPr>
+          <w:lang w:val="en-GB"/>
+        </w:rPr>
+        <w:t>H.U.D Design</w:t>
+      </w:r>
+    </w:p>
+    <w:p>
+      <w:pPr>
+        <w:keepNext/>
+      </w:pPr>
+      <w:r>
+        <w:rPr>
+          <w:noProof/>
+          <w:lang w:val="en-GB" w:eastAsia="en-GB"/>
+        </w:rPr>
+        <w:drawing>
+          <wp:inline distT="0" distB="0" distL="0" distR="0" wp14:anchorId="5A441706" wp14:editId="01341D6C">
+            <wp:extent cx="5728970" cy="4295140"/>
+            <wp:effectExtent l="171450" t="171450" r="386080" b="353060"/>
+            <wp:docPr id="1" name="Picture 1" descr="C:\Users\Raymund\Downloads\Desktop 3\Game Project\Documentation\Designs\HUD\HUD Design 1.png"/>
+            <wp:cNvGraphicFramePr>
+              <a:graphicFrameLocks xmlns:a="http://schemas.openxmlformats.org/drawingml/2006/main" noChangeAspect="1"/>
+            </wp:cNvGraphicFramePr>
+            <a:graphic xmlns:a="http://schemas.openxmlformats.org/drawingml/2006/main">
+              <a:graphicData uri="http://schemas.openxmlformats.org/drawingml/2006/picture">
+                <pic:pic xmlns:pic="http://schemas.openxmlformats.org/drawingml/2006/picture">
+                  <pic:nvPicPr>
+                    <pic:cNvPr id="0" name="Picture 1" descr="C:\Users\Raymund\Downloads\Desktop 3\Game Project\Documentation\Designs\HUD\HUD Design 1.png"/>
+                    <pic:cNvPicPr>
+                      <a:picLocks noChangeAspect="1" noChangeArrowheads="1"/>
+                    </pic:cNvPicPr>
+                  </pic:nvPicPr>
+                  <pic:blipFill>
+                    <a:blip r:embed="rId8" cstate="print">
+                      <a:extLst>
+                        <a:ext uri="{28A0092B-C50C-407E-A947-70E740481C1C}">
+                          <a14:useLocalDpi xmlns:a14="http://schemas.microsoft.com/office/drawing/2010/main" val="0"/>
+                        </a:ext>
+                      </a:extLst>
+                    </a:blip>
+                    <a:srcRect/>
+                    <a:stretch>
+                      <a:fillRect/>
+                    </a:stretch>
+                  </pic:blipFill>
+                  <pic:spPr bwMode="auto">
+                    <a:xfrm>
+                      <a:off x="0" y="0"/>
+                      <a:ext cx="5728970" cy="4295140"/>
+                    </a:xfrm>
+                    <a:prstGeom prst="rect">
+                      <a:avLst/>
+                    </a:prstGeom>
+                    <a:ln>
+                      <a:noFill/>
+                    </a:ln>
+                    <a:effectLst>
+                      <a:outerShdw blurRad="292100" dist="139700" dir="2700000" algn="tl" rotWithShape="0">
+                        <a:srgbClr val="333333">
+                          <a:alpha val="65000"/>
+                        </a:srgbClr>
+                      </a:outerShdw>
+                    </a:effectLst>
+                  </pic:spPr>
+                </pic:pic>
+              </a:graphicData>
+            </a:graphic>
+          </wp:inline>
+        </w:drawing>
+      </w:r>
+    </w:p>
+    <w:p>
+      <w:pPr>
+        <w:rPr>
+          <w:lang w:val="en-GB"/>
+        </w:rPr>
+      </w:pPr>
     </w:p>
     <w:sectPr>
       <w:pgSz w:w="11906" w:h="16838"/>
@@ -2600,6 +2714,26 @@
       <w:ind w:left="440"/>
     </w:pPr>
   </w:style>
+  <w:style w:type="paragraph" w:styleId="Caption">
+    <w:name w:val="caption"/>
+    <w:basedOn w:val="Normal"/>
+    <w:next w:val="Normal"/>
+    <w:uiPriority w:val="35"/>
+    <w:semiHidden/>
+    <w:unhideWhenUsed/>
+    <w:qFormat/>
+    <w:rsid w:val="009846B7"/>
+    <w:pPr>
+      <w:spacing w:line="240" w:lineRule="auto"/>
+    </w:pPr>
+    <w:rPr>
+      <w:b/>
+      <w:bCs/>
+      <w:color w:val="4F81BD" w:themeColor="accent1"/>
+      <w:sz w:val="18"/>
+      <w:szCs w:val="18"/>
+    </w:rPr>
+  </w:style>
 </w:styles>
 </file>
 
@@ -3040,6 +3174,26 @@
       <w:ind w:left="440"/>
     </w:pPr>
   </w:style>
+  <w:style w:type="paragraph" w:styleId="Caption">
+    <w:name w:val="caption"/>
+    <w:basedOn w:val="Normal"/>
+    <w:next w:val="Normal"/>
+    <w:uiPriority w:val="35"/>
+    <w:semiHidden/>
+    <w:unhideWhenUsed/>
+    <w:qFormat/>
+    <w:rsid w:val="009846B7"/>
+    <w:pPr>
+      <w:spacing w:line="240" w:lineRule="auto"/>
+    </w:pPr>
+    <w:rPr>
+      <w:b/>
+      <w:bCs/>
+      <w:color w:val="4F81BD" w:themeColor="accent1"/>
+      <w:sz w:val="18"/>
+      <w:szCs w:val="18"/>
+    </w:rPr>
+  </w:style>
 </w:styles>
 </file>
 
@@ -3073,37 +3227,6 @@
               <w:szCs w:val="40"/>
             </w:rPr>
             <w:t>[Type the document title]</w:t>
-          </w:r>
-        </w:p>
-      </w:docPartBody>
-    </w:docPart>
-    <w:docPart>
-      <w:docPartPr>
-        <w:name w:val="62A529D34DAE4C3895FEA5BAC5D052AF"/>
-        <w:category>
-          <w:name w:val="General"/>
-          <w:gallery w:val="placeholder"/>
-        </w:category>
-        <w:types>
-          <w:type w:val="bbPlcHdr"/>
-        </w:types>
-        <w:behaviors>
-          <w:behavior w:val="content"/>
-        </w:behaviors>
-        <w:guid w:val="{B50F1E37-6EF2-4C2E-8E88-369621B5D25B}"/>
-      </w:docPartPr>
-      <w:docPartBody>
-        <w:p>
-          <w:pPr>
-            <w:pStyle w:val="62A529D34DAE4C3895FEA5BAC5D052AF"/>
-          </w:pPr>
-          <w:r>
-            <w:rPr>
-              <w:rFonts w:asciiTheme="majorHAnsi" w:eastAsiaTheme="majorEastAsia" w:hAnsiTheme="majorHAnsi" w:cstheme="majorBidi"/>
-              <w:sz w:val="32"/>
-              <w:szCs w:val="32"/>
-            </w:rPr>
-            <w:t>[Type the document subtitle]</w:t>
           </w:r>
         </w:p>
       </w:docPartBody>
@@ -3181,6 +3304,7 @@
   </w:compat>
   <w:rsids>
     <w:rsidRoot w:val="00B55BC1"/>
+    <w:rsid w:val="003C0ECF"/>
     <w:rsid w:val="004D7117"/>
     <w:rsid w:val="00630231"/>
     <w:rsid w:val="0089481A"/>
@@ -3937,7 +4061,7 @@
 </file>
 
 <file path=customXml/itemProps2.xml><?xml version="1.0" encoding="utf-8"?>
-<ds:datastoreItem xmlns:ds="http://schemas.openxmlformats.org/officeDocument/2006/customXml" ds:itemID="{EC01F2F4-2418-4ED7-BD43-ECC8EBBE6E10}">
+<ds:datastoreItem xmlns:ds="http://schemas.openxmlformats.org/officeDocument/2006/customXml" ds:itemID="{57FC40EC-32A0-42F4-B3C7-6A60EAD071A2}">
   <ds:schemaRefs>
     <ds:schemaRef ds:uri="http://schemas.openxmlformats.org/officeDocument/2006/bibliography"/>
   </ds:schemaRefs>

</xml_diff>

<commit_message>
Revert "Decided on H.U.D design and mocking up title screen"
This reverts commit 263486b0d2669ac5cfb1e4014a4c241b5319ec04.

removed assets

Removed Meta Files

Added Models and textures 2

Added some Models and Textures
</commit_message>
<xml_diff>
--- a/Documentation/GCDD.docx
+++ b/Documentation/GCDD.docx
@@ -1919,14 +1919,14 @@
         </w:rPr>
         <w:t xml:space="preserve">The stress bar is an important mechanic as the more stressed the character </w:t>
       </w:r>
+      <w:proofErr w:type="gramStart"/>
       <w:r>
         <w:rPr>
           <w:lang w:val="en-GB"/>
         </w:rPr>
-        <w:t>gets;</w:t>
+        <w:t>gets,</w:t>
       </w:r>
-      <w:bookmarkStart w:id="9" w:name="_GoBack"/>
-      <w:bookmarkEnd w:id="9"/>
+      <w:proofErr w:type="gramEnd"/>
       <w:r>
         <w:rPr>
           <w:lang w:val="en-GB"/>
@@ -1959,29 +1959,52 @@
           <w:lang w:val="en-GB"/>
         </w:rPr>
       </w:pPr>
-      <w:bookmarkStart w:id="10" w:name="_Toc422370494"/>
+      <w:bookmarkStart w:id="9" w:name="_Toc422370494"/>
       <w:r>
         <w:rPr>
           <w:lang w:val="en-GB"/>
         </w:rPr>
         <w:lastRenderedPageBreak/>
         <w:t>Design Document</w:t>
+      </w:r>
+      <w:bookmarkEnd w:id="9"/>
+    </w:p>
+    <w:p>
+      <w:pPr>
+        <w:pStyle w:val="Heading2"/>
+        <w:rPr>
+          <w:lang w:val="en-GB"/>
+        </w:rPr>
+      </w:pPr>
+      <w:bookmarkStart w:id="10" w:name="_Toc422370495"/>
+      <w:r>
+        <w:rPr>
+          <w:lang w:val="en-GB"/>
+        </w:rPr>
+        <w:t>Title Screen</w:t>
       </w:r>
       <w:bookmarkEnd w:id="10"/>
     </w:p>
     <w:p>
       <w:pPr>
+        <w:rPr>
+          <w:lang w:val="en-GB"/>
+        </w:rPr>
+      </w:pPr>
+    </w:p>
+    <w:p>
+      <w:pPr>
         <w:pStyle w:val="Heading2"/>
         <w:rPr>
           <w:lang w:val="en-GB"/>
         </w:rPr>
       </w:pPr>
-      <w:bookmarkStart w:id="11" w:name="_Toc422370495"/>
+      <w:bookmarkStart w:id="11" w:name="_Toc422370496"/>
       <w:r>
         <w:rPr>
           <w:lang w:val="en-GB"/>
         </w:rPr>
-        <w:t>Title Screen</w:t>
+        <w:t>H.U.D</w:t>
       </w:r>
       <w:bookmarkEnd w:id="11"/>
     </w:p>
@@ -1995,7 +2018,7 @@
         <w:rPr>
           <w:lang w:val="en-GB"/>
         </w:rPr>
-        <w:t xml:space="preserve">The title screen will be a simple menu which will have </w:t>
+        <w:t xml:space="preserve">The H.U.D must be simple and not too cluttered so that you can see most of the objects. </w:t>
       </w:r>
     </w:p>
     <w:p>
@@ -2004,145 +2027,8 @@
           <w:lang w:val="en-GB"/>
         </w:rPr>
       </w:pPr>
-    </w:p>
-    <w:p>
-      <w:pPr>
-        <w:pStyle w:val="Heading2"/>
-        <w:rPr>
-          <w:lang w:val="en-GB"/>
-        </w:rPr>
-      </w:pPr>
-      <w:bookmarkStart w:id="12" w:name="_Toc422370496"/>
-      <w:r>
-        <w:rPr>
-          <w:lang w:val="en-GB"/>
-        </w:rPr>
-        <w:t>H.U.D</w:t>
-      </w:r>
+      <w:bookmarkStart w:id="12" w:name="_GoBack"/>
       <w:bookmarkEnd w:id="12"/>
-    </w:p>
-    <w:p>
-      <w:pPr>
-        <w:rPr>
-          <w:lang w:val="en-GB"/>
-        </w:rPr>
-      </w:pPr>
-      <w:r>
-        <w:rPr>
-          <w:lang w:val="en-GB"/>
-        </w:rPr>
-        <w:t xml:space="preserve">The H.U.D must be simple and not too cluttered so that you can see most of the objects. </w:t>
-      </w:r>
-      <w:r>
-        <w:rPr>
-          <w:lang w:val="en-GB"/>
-        </w:rPr>
-        <w:t>The interface will be like fallout so whatever you point the simplistic cross</w:t>
-      </w:r>
-      <w:r>
-        <w:rPr>
-          <w:lang w:val="en-GB"/>
-        </w:rPr>
-        <w:t>-</w:t>
-      </w:r>
-      <w:r>
-        <w:rPr>
-          <w:lang w:val="en-GB"/>
-        </w:rPr>
-        <w:t xml:space="preserve">hair at will show if you can interact with the object and then you just </w:t>
-      </w:r>
-      <w:r>
-        <w:rPr>
-          <w:lang w:val="en-GB"/>
-        </w:rPr>
-        <w:t xml:space="preserve">need to press the action button. </w:t>
-      </w:r>
-    </w:p>
-    <w:p>
-      <w:pPr>
-        <w:pStyle w:val="Heading3"/>
-        <w:rPr>
-          <w:lang w:val="en-GB"/>
-        </w:rPr>
-      </w:pPr>
-      <w:r>
-        <w:rPr>
-          <w:lang w:val="en-GB"/>
-        </w:rPr>
-        <w:t>H.U.D Design</w:t>
-      </w:r>
-    </w:p>
-    <w:p>
-      <w:pPr>
-        <w:keepNext/>
-      </w:pPr>
-      <w:r>
-        <w:rPr>
-          <w:noProof/>
-          <w:lang w:val="en-GB" w:eastAsia="en-GB"/>
-        </w:rPr>
-        <w:drawing>
-          <wp:inline distT="0" distB="0" distL="0" distR="0" wp14:anchorId="5A441706" wp14:editId="01341D6C">
-            <wp:extent cx="5728970" cy="4295140"/>
-            <wp:effectExtent l="171450" t="171450" r="386080" b="353060"/>
-            <wp:docPr id="1" name="Picture 1" descr="C:\Users\Raymund\Downloads\Desktop 3\Game Project\Documentation\Designs\HUD\HUD Design 1.png"/>
-            <wp:cNvGraphicFramePr>
-              <a:graphicFrameLocks xmlns:a="http://schemas.openxmlformats.org/drawingml/2006/main" noChangeAspect="1"/>
-            </wp:cNvGraphicFramePr>
-            <a:graphic xmlns:a="http://schemas.openxmlformats.org/drawingml/2006/main">
-              <a:graphicData uri="http://schemas.openxmlformats.org/drawingml/2006/picture">
-                <pic:pic xmlns:pic="http://schemas.openxmlformats.org/drawingml/2006/picture">
-                  <pic:nvPicPr>
-                    <pic:cNvPr id="0" name="Picture 1" descr="C:\Users\Raymund\Downloads\Desktop 3\Game Project\Documentation\Designs\HUD\HUD Design 1.png"/>
-                    <pic:cNvPicPr>
-                      <a:picLocks noChangeAspect="1" noChangeArrowheads="1"/>
-                    </pic:cNvPicPr>
-                  </pic:nvPicPr>
-                  <pic:blipFill>
-                    <a:blip r:embed="rId8" cstate="print">
-                      <a:extLst>
-                        <a:ext uri="{28A0092B-C50C-407E-A947-70E740481C1C}">
-                          <a14:useLocalDpi xmlns:a14="http://schemas.microsoft.com/office/drawing/2010/main" val="0"/>
-                        </a:ext>
-                      </a:extLst>
-                    </a:blip>
-                    <a:srcRect/>
-                    <a:stretch>
-                      <a:fillRect/>
-                    </a:stretch>
-                  </pic:blipFill>
-                  <pic:spPr bwMode="auto">
-                    <a:xfrm>
-                      <a:off x="0" y="0"/>
-                      <a:ext cx="5728970" cy="4295140"/>
-                    </a:xfrm>
-                    <a:prstGeom prst="rect">
-                      <a:avLst/>
-                    </a:prstGeom>
-                    <a:ln>
-                      <a:noFill/>
-                    </a:ln>
-                    <a:effectLst>
-                      <a:outerShdw blurRad="292100" dist="139700" dir="2700000" algn="tl" rotWithShape="0">
-                        <a:srgbClr val="333333">
-                          <a:alpha val="65000"/>
-                        </a:srgbClr>
-                      </a:outerShdw>
-                    </a:effectLst>
-                  </pic:spPr>
-                </pic:pic>
-              </a:graphicData>
-            </a:graphic>
-          </wp:inline>
-        </w:drawing>
-      </w:r>
-    </w:p>
-    <w:p>
-      <w:pPr>
-        <w:rPr>
-          <w:lang w:val="en-GB"/>
-        </w:rPr>
-      </w:pPr>
     </w:p>
     <w:sectPr>
       <w:pgSz w:w="11906" w:h="16838"/>
@@ -2714,26 +2600,6 @@
       <w:ind w:left="440"/>
     </w:pPr>
   </w:style>
-  <w:style w:type="paragraph" w:styleId="Caption">
-    <w:name w:val="caption"/>
-    <w:basedOn w:val="Normal"/>
-    <w:next w:val="Normal"/>
-    <w:uiPriority w:val="35"/>
-    <w:semiHidden/>
-    <w:unhideWhenUsed/>
-    <w:qFormat/>
-    <w:rsid w:val="009846B7"/>
-    <w:pPr>
-      <w:spacing w:line="240" w:lineRule="auto"/>
-    </w:pPr>
-    <w:rPr>
-      <w:b/>
-      <w:bCs/>
-      <w:color w:val="4F81BD" w:themeColor="accent1"/>
-      <w:sz w:val="18"/>
-      <w:szCs w:val="18"/>
-    </w:rPr>
-  </w:style>
 </w:styles>
 </file>
 
@@ -3174,26 +3040,6 @@
       <w:ind w:left="440"/>
     </w:pPr>
   </w:style>
-  <w:style w:type="paragraph" w:styleId="Caption">
-    <w:name w:val="caption"/>
-    <w:basedOn w:val="Normal"/>
-    <w:next w:val="Normal"/>
-    <w:uiPriority w:val="35"/>
-    <w:semiHidden/>
-    <w:unhideWhenUsed/>
-    <w:qFormat/>
-    <w:rsid w:val="009846B7"/>
-    <w:pPr>
-      <w:spacing w:line="240" w:lineRule="auto"/>
-    </w:pPr>
-    <w:rPr>
-      <w:b/>
-      <w:bCs/>
-      <w:color w:val="4F81BD" w:themeColor="accent1"/>
-      <w:sz w:val="18"/>
-      <w:szCs w:val="18"/>
-    </w:rPr>
-  </w:style>
 </w:styles>
 </file>
 
@@ -3227,6 +3073,37 @@
               <w:szCs w:val="40"/>
             </w:rPr>
             <w:t>[Type the document title]</w:t>
+          </w:r>
+        </w:p>
+      </w:docPartBody>
+    </w:docPart>
+    <w:docPart>
+      <w:docPartPr>
+        <w:name w:val="62A529D34DAE4C3895FEA5BAC5D052AF"/>
+        <w:category>
+          <w:name w:val="General"/>
+          <w:gallery w:val="placeholder"/>
+        </w:category>
+        <w:types>
+          <w:type w:val="bbPlcHdr"/>
+        </w:types>
+        <w:behaviors>
+          <w:behavior w:val="content"/>
+        </w:behaviors>
+        <w:guid w:val="{B50F1E37-6EF2-4C2E-8E88-369621B5D25B}"/>
+      </w:docPartPr>
+      <w:docPartBody>
+        <w:p>
+          <w:pPr>
+            <w:pStyle w:val="62A529D34DAE4C3895FEA5BAC5D052AF"/>
+          </w:pPr>
+          <w:r>
+            <w:rPr>
+              <w:rFonts w:asciiTheme="majorHAnsi" w:eastAsiaTheme="majorEastAsia" w:hAnsiTheme="majorHAnsi" w:cstheme="majorBidi"/>
+              <w:sz w:val="32"/>
+              <w:szCs w:val="32"/>
+            </w:rPr>
+            <w:t>[Type the document subtitle]</w:t>
           </w:r>
         </w:p>
       </w:docPartBody>
@@ -3304,7 +3181,6 @@
   </w:compat>
   <w:rsids>
     <w:rsidRoot w:val="00B55BC1"/>
-    <w:rsid w:val="003C0ECF"/>
     <w:rsid w:val="004D7117"/>
     <w:rsid w:val="00630231"/>
     <w:rsid w:val="0089481A"/>
@@ -4061,7 +3937,7 @@
 </file>
 
 <file path=customXml/itemProps2.xml><?xml version="1.0" encoding="utf-8"?>
-<ds:datastoreItem xmlns:ds="http://schemas.openxmlformats.org/officeDocument/2006/customXml" ds:itemID="{57FC40EC-32A0-42F4-B3C7-6A60EAD071A2}">
+<ds:datastoreItem xmlns:ds="http://schemas.openxmlformats.org/officeDocument/2006/customXml" ds:itemID="{EC01F2F4-2418-4ED7-BD43-ECC8EBBE6E10}">
   <ds:schemaRefs>
     <ds:schemaRef ds:uri="http://schemas.openxmlformats.org/officeDocument/2006/bibliography"/>
   </ds:schemaRefs>

</xml_diff>